<commit_message>
added ROC and SV
</commit_message>
<xml_diff>
--- a/TO DO.docx
+++ b/TO DO.docx
@@ -15,11 +15,47 @@
       </w:pPr>
       <w:bookmarkStart w:id="0" w:name="_Hlk76659965"/>
       <w:bookmarkStart w:id="1" w:name="_Hlk76667450"/>
-      <w:r>
-        <w:rPr>
-          <w:color w:val="00B050"/>
-        </w:rPr>
-        <w:t>Email bezüglich Skalierung und Error Analyse (Confusion Matrix, Resampling)</w:t>
+      <w:proofErr w:type="gramStart"/>
+      <w:r>
+        <w:rPr>
+          <w:color w:val="00B050"/>
+        </w:rPr>
+        <w:t>Email</w:t>
+      </w:r>
+      <w:proofErr w:type="gramEnd"/>
+      <w:r>
+        <w:rPr>
+          <w:color w:val="00B050"/>
+        </w:rPr>
+        <w:t xml:space="preserve"> bezüglich Skalierung und Error Analyse (</w:t>
+      </w:r>
+      <w:proofErr w:type="spellStart"/>
+      <w:r>
+        <w:rPr>
+          <w:color w:val="00B050"/>
+        </w:rPr>
+        <w:t>Confusion</w:t>
+      </w:r>
+      <w:proofErr w:type="spellEnd"/>
+      <w:r>
+        <w:rPr>
+          <w:color w:val="00B050"/>
+        </w:rPr>
+        <w:t xml:space="preserve"> Matrix, </w:t>
+      </w:r>
+      <w:proofErr w:type="spellStart"/>
+      <w:r>
+        <w:rPr>
+          <w:color w:val="00B050"/>
+        </w:rPr>
+        <w:t>Resampling</w:t>
+      </w:r>
+      <w:proofErr w:type="spellEnd"/>
+      <w:r>
+        <w:rPr>
+          <w:color w:val="00B050"/>
+        </w:rPr>
+        <w:t>)</w:t>
       </w:r>
     </w:p>
     <w:p>
@@ -37,7 +73,21 @@
         <w:rPr>
           <w:color w:val="00B050"/>
         </w:rPr>
-        <w:t>Training test vordefinieren</w:t>
+        <w:t xml:space="preserve">Training </w:t>
+      </w:r>
+      <w:proofErr w:type="spellStart"/>
+      <w:r>
+        <w:rPr>
+          <w:color w:val="00B050"/>
+        </w:rPr>
+        <w:t>test</w:t>
+      </w:r>
+      <w:proofErr w:type="spellEnd"/>
+      <w:r>
+        <w:rPr>
+          <w:color w:val="00B050"/>
+        </w:rPr>
+        <w:t xml:space="preserve"> vordefinieren</w:t>
       </w:r>
       <w:r>
         <w:rPr>
@@ -63,18 +113,34 @@
           <w:color w:val="00B050"/>
         </w:rPr>
       </w:pPr>
-      <w:r>
-        <w:rPr>
-          <w:color w:val="00B050"/>
-        </w:rPr>
-        <w:t>df_reduct vordefinieren (mit den 7 besten</w:t>
-      </w:r>
-      <w:r>
-        <w:rPr>
-          <w:color w:val="00B050"/>
-        </w:rPr>
-        <w:t xml:space="preserve"> predictors</w:t>
-      </w:r>
+      <w:proofErr w:type="spellStart"/>
+      <w:r>
+        <w:rPr>
+          <w:color w:val="00B050"/>
+        </w:rPr>
+        <w:t>df_reduct</w:t>
+      </w:r>
+      <w:proofErr w:type="spellEnd"/>
+      <w:r>
+        <w:rPr>
+          <w:color w:val="00B050"/>
+        </w:rPr>
+        <w:t xml:space="preserve"> vordefinieren (mit den 7 besten</w:t>
+      </w:r>
+      <w:r>
+        <w:rPr>
+          <w:color w:val="00B050"/>
+        </w:rPr>
+        <w:t xml:space="preserve"> </w:t>
+      </w:r>
+      <w:proofErr w:type="spellStart"/>
+      <w:r>
+        <w:rPr>
+          <w:color w:val="00B050"/>
+        </w:rPr>
+        <w:t>predictors</w:t>
+      </w:r>
+      <w:proofErr w:type="spellEnd"/>
       <w:r>
         <w:rPr>
           <w:color w:val="00B050"/>
@@ -91,8 +157,16 @@
         <w:rPr>
           <w:color w:val="00B050"/>
         </w:rPr>
-        <w:t xml:space="preserve"> Ergebnissen mit allen predictors</w:t>
-      </w:r>
+        <w:t xml:space="preserve"> Ergebnissen mit allen </w:t>
+      </w:r>
+      <w:proofErr w:type="spellStart"/>
+      <w:r>
+        <w:rPr>
+          <w:color w:val="00B050"/>
+        </w:rPr>
+        <w:t>predictors</w:t>
+      </w:r>
+      <w:proofErr w:type="spellEnd"/>
     </w:p>
     <w:p>
       <w:pPr>
@@ -105,12 +179,14 @@
           <w:color w:val="00B050"/>
         </w:rPr>
       </w:pPr>
+      <w:proofErr w:type="spellStart"/>
       <w:r>
         <w:rPr>
           <w:color w:val="00B050"/>
         </w:rPr>
         <w:t>StandardScaler</w:t>
       </w:r>
+      <w:proofErr w:type="spellEnd"/>
     </w:p>
     <w:p>
       <w:pPr>
@@ -129,23 +205,59 @@
         </w:rPr>
         <w:t xml:space="preserve">Validation </w:t>
       </w:r>
-      <w:r>
-        <w:rPr>
-          <w:color w:val="00B050"/>
-        </w:rPr>
-        <w:t>model s</w:t>
-      </w:r>
-      <w:r>
-        <w:rPr>
-          <w:color w:val="00B050"/>
-        </w:rPr>
-        <w:t>election noch einfügen</w:t>
-      </w:r>
-      <w:r>
-        <w:rPr>
-          <w:color w:val="00B050"/>
-        </w:rPr>
-        <w:t xml:space="preserve"> als Selectionsmethode einfügen</w:t>
+      <w:proofErr w:type="spellStart"/>
+      <w:r>
+        <w:rPr>
+          <w:color w:val="00B050"/>
+        </w:rPr>
+        <w:t>model</w:t>
+      </w:r>
+      <w:proofErr w:type="spellEnd"/>
+      <w:r>
+        <w:rPr>
+          <w:color w:val="00B050"/>
+        </w:rPr>
+        <w:t xml:space="preserve"> </w:t>
+      </w:r>
+      <w:proofErr w:type="spellStart"/>
+      <w:r>
+        <w:rPr>
+          <w:color w:val="00B050"/>
+        </w:rPr>
+        <w:t>s</w:t>
+      </w:r>
+      <w:r>
+        <w:rPr>
+          <w:color w:val="00B050"/>
+        </w:rPr>
+        <w:t>election</w:t>
+      </w:r>
+      <w:proofErr w:type="spellEnd"/>
+      <w:r>
+        <w:rPr>
+          <w:color w:val="00B050"/>
+        </w:rPr>
+        <w:t xml:space="preserve"> noch einfügen</w:t>
+      </w:r>
+      <w:r>
+        <w:rPr>
+          <w:color w:val="00B050"/>
+        </w:rPr>
+        <w:t xml:space="preserve"> als </w:t>
+      </w:r>
+      <w:proofErr w:type="spellStart"/>
+      <w:r>
+        <w:rPr>
+          <w:color w:val="00B050"/>
+        </w:rPr>
+        <w:t>Selectionsmethode</w:t>
+      </w:r>
+      <w:proofErr w:type="spellEnd"/>
+      <w:r>
+        <w:rPr>
+          <w:color w:val="00B050"/>
+        </w:rPr>
+        <w:t xml:space="preserve"> einfügen</w:t>
       </w:r>
     </w:p>
     <w:p>
@@ -163,7 +275,35 @@
         <w:rPr>
           <w:color w:val="00B050"/>
         </w:rPr>
-        <w:t>K means silhouette score durch alle Kombinationen durchlaufen</w:t>
+        <w:t xml:space="preserve">K </w:t>
+      </w:r>
+      <w:proofErr w:type="spellStart"/>
+      <w:r>
+        <w:rPr>
+          <w:color w:val="00B050"/>
+        </w:rPr>
+        <w:t>means</w:t>
+      </w:r>
+      <w:proofErr w:type="spellEnd"/>
+      <w:r>
+        <w:rPr>
+          <w:color w:val="00B050"/>
+        </w:rPr>
+        <w:t xml:space="preserve"> </w:t>
+      </w:r>
+      <w:proofErr w:type="spellStart"/>
+      <w:r>
+        <w:rPr>
+          <w:color w:val="00B050"/>
+        </w:rPr>
+        <w:t>silhouette</w:t>
+      </w:r>
+      <w:proofErr w:type="spellEnd"/>
+      <w:r>
+        <w:rPr>
+          <w:color w:val="00B050"/>
+        </w:rPr>
+        <w:t xml:space="preserve"> score durch alle Kombinationen durchlaufen</w:t>
       </w:r>
     </w:p>
     <w:p>
@@ -174,11 +314,33 @@
           <w:numId w:val="1"/>
         </w:numPr>
       </w:pPr>
-      <w:r>
-        <w:rPr>
-          <w:color w:val="00B050"/>
-        </w:rPr>
-        <w:t>Selections Grafiken mit allen predictors einfügen</w:t>
+      <w:proofErr w:type="spellStart"/>
+      <w:r>
+        <w:rPr>
+          <w:color w:val="00B050"/>
+        </w:rPr>
+        <w:t>Selections</w:t>
+      </w:r>
+      <w:proofErr w:type="spellEnd"/>
+      <w:r>
+        <w:rPr>
+          <w:color w:val="00B050"/>
+        </w:rPr>
+        <w:t xml:space="preserve"> Grafiken mit allen </w:t>
+      </w:r>
+      <w:proofErr w:type="spellStart"/>
+      <w:r>
+        <w:rPr>
+          <w:color w:val="00B050"/>
+        </w:rPr>
+        <w:t>predictors</w:t>
+      </w:r>
+      <w:proofErr w:type="spellEnd"/>
+      <w:r>
+        <w:rPr>
+          <w:color w:val="00B050"/>
+        </w:rPr>
+        <w:t xml:space="preserve"> einfügen</w:t>
       </w:r>
       <w:r>
         <w:rPr>
@@ -190,7 +352,21 @@
         <w:rPr>
           <w:color w:val="00B050"/>
         </w:rPr>
-        <w:t>+ bei Grafiken const löschen</w:t>
+        <w:t xml:space="preserve">+ bei Grafiken </w:t>
+      </w:r>
+      <w:proofErr w:type="spellStart"/>
+      <w:r>
+        <w:rPr>
+          <w:color w:val="00B050"/>
+        </w:rPr>
+        <w:t>const</w:t>
+      </w:r>
+      <w:proofErr w:type="spellEnd"/>
+      <w:r>
+        <w:rPr>
+          <w:color w:val="00B050"/>
+        </w:rPr>
+        <w:t xml:space="preserve"> löschen</w:t>
       </w:r>
     </w:p>
     <w:p>
@@ -301,12 +477,150 @@
           <w:ilvl w:val="0"/>
           <w:numId w:val="1"/>
         </w:numPr>
-      </w:pPr>
-      <w:r>
-        <w:t>K-fold c</w:t>
-      </w:r>
-      <w:r>
-        <w:t>ross validation</w:t>
+        <w:rPr>
+          <w:color w:val="00B050"/>
+        </w:rPr>
+      </w:pPr>
+      <w:r>
+        <w:rPr>
+          <w:color w:val="00B050"/>
+        </w:rPr>
+        <w:t>K-</w:t>
+      </w:r>
+      <w:proofErr w:type="spellStart"/>
+      <w:r>
+        <w:rPr>
+          <w:color w:val="00B050"/>
+        </w:rPr>
+        <w:t>fold</w:t>
+      </w:r>
+      <w:proofErr w:type="spellEnd"/>
+      <w:r>
+        <w:rPr>
+          <w:color w:val="00B050"/>
+        </w:rPr>
+        <w:t xml:space="preserve"> </w:t>
+      </w:r>
+      <w:proofErr w:type="spellStart"/>
+      <w:r>
+        <w:rPr>
+          <w:color w:val="00B050"/>
+        </w:rPr>
+        <w:t>c</w:t>
+      </w:r>
+      <w:r>
+        <w:rPr>
+          <w:color w:val="00B050"/>
+        </w:rPr>
+        <w:t>ross</w:t>
+      </w:r>
+      <w:proofErr w:type="spellEnd"/>
+      <w:r>
+        <w:rPr>
+          <w:color w:val="00B050"/>
+        </w:rPr>
+        <w:t xml:space="preserve"> </w:t>
+      </w:r>
+      <w:proofErr w:type="spellStart"/>
+      <w:r>
+        <w:rPr>
+          <w:color w:val="00B050"/>
+        </w:rPr>
+        <w:t>validation</w:t>
+      </w:r>
+      <w:proofErr w:type="spellEnd"/>
+    </w:p>
+    <w:p>
+      <w:pPr>
+        <w:shd w:val="clear" w:color="auto" w:fill="FFFFFF"/>
+        <w:spacing w:after="0" w:line="240" w:lineRule="auto"/>
+        <w:rPr>
+          <w:rFonts w:ascii="Segoe UI" w:eastAsia="Times New Roman" w:hAnsi="Segoe UI" w:cs="Segoe UI"/>
+          <w:color w:val="00B050"/>
+          <w:sz w:val="23"/>
+          <w:szCs w:val="23"/>
+          <w:lang w:eastAsia="de-DE"/>
+        </w:rPr>
+      </w:pPr>
+      <w:r>
+        <w:rPr>
+          <w:rFonts w:ascii="Calibri" w:eastAsia="Times New Roman" w:hAnsi="Calibri" w:cs="Calibri"/>
+          <w:color w:val="00B050"/>
+          <w:lang w:eastAsia="de-DE"/>
+        </w:rPr>
+        <w:t xml:space="preserve">„Es wäre vielleicht noch gut, </w:t>
+      </w:r>
+      <w:proofErr w:type="gramStart"/>
+      <w:r>
+        <w:rPr>
+          <w:rFonts w:ascii="Calibri" w:eastAsia="Times New Roman" w:hAnsi="Calibri" w:cs="Calibri"/>
+          <w:color w:val="00B050"/>
+          <w:lang w:eastAsia="de-DE"/>
+        </w:rPr>
+        <w:t>das</w:t>
+      </w:r>
+      <w:proofErr w:type="gramEnd"/>
+      <w:r>
+        <w:rPr>
+          <w:rFonts w:ascii="Calibri" w:eastAsia="Times New Roman" w:hAnsi="Calibri" w:cs="Calibri"/>
+          <w:color w:val="00B050"/>
+          <w:lang w:eastAsia="de-DE"/>
+        </w:rPr>
+        <w:t xml:space="preserve"> auch mal mit dem 5- oder 10-fold </w:t>
+      </w:r>
+      <w:proofErr w:type="spellStart"/>
+      <w:r>
+        <w:rPr>
+          <w:rFonts w:ascii="Calibri" w:eastAsia="Times New Roman" w:hAnsi="Calibri" w:cs="Calibri"/>
+          <w:color w:val="00B050"/>
+          <w:lang w:eastAsia="de-DE"/>
+        </w:rPr>
+        <w:t>cross</w:t>
+      </w:r>
+      <w:proofErr w:type="spellEnd"/>
+      <w:r>
+        <w:rPr>
+          <w:rFonts w:ascii="Calibri" w:eastAsia="Times New Roman" w:hAnsi="Calibri" w:cs="Calibri"/>
+          <w:color w:val="00B050"/>
+          <w:lang w:eastAsia="de-DE"/>
+        </w:rPr>
+        <w:t xml:space="preserve"> </w:t>
+      </w:r>
+      <w:proofErr w:type="spellStart"/>
+      <w:r>
+        <w:rPr>
+          <w:rFonts w:ascii="Calibri" w:eastAsia="Times New Roman" w:hAnsi="Calibri" w:cs="Calibri"/>
+          <w:color w:val="00B050"/>
+          <w:lang w:eastAsia="de-DE"/>
+        </w:rPr>
+        <w:t>validation</w:t>
+      </w:r>
+      <w:proofErr w:type="spellEnd"/>
+      <w:r>
+        <w:rPr>
+          <w:rFonts w:ascii="Calibri" w:eastAsia="Times New Roman" w:hAnsi="Calibri" w:cs="Calibri"/>
+          <w:color w:val="00B050"/>
+          <w:lang w:eastAsia="de-DE"/>
+        </w:rPr>
+        <w:t xml:space="preserve"> </w:t>
+      </w:r>
+      <w:proofErr w:type="spellStart"/>
+      <w:r>
+        <w:rPr>
+          <w:rFonts w:ascii="Calibri" w:eastAsia="Times New Roman" w:hAnsi="Calibri" w:cs="Calibri"/>
+          <w:color w:val="00B050"/>
+          <w:lang w:eastAsia="de-DE"/>
+        </w:rPr>
+        <w:t>approach</w:t>
+      </w:r>
+      <w:proofErr w:type="spellEnd"/>
+      <w:r>
+        <w:rPr>
+          <w:rFonts w:ascii="Calibri" w:eastAsia="Times New Roman" w:hAnsi="Calibri" w:cs="Calibri"/>
+          <w:color w:val="00B050"/>
+          <w:lang w:eastAsia="de-DE"/>
+        </w:rPr>
+        <w:t xml:space="preserve"> zu machen, da man da meist genauere Ergebnisse bekommt, da die dann unabhängiger von der Einteilung in Trainings- und Test-Set sind.“</w:t>
       </w:r>
     </w:p>
     <w:p>
@@ -327,43 +641,6 @@
           <w:color w:val="212121"/>
           <w:lang w:eastAsia="de-DE"/>
         </w:rPr>
-        <w:t>„</w:t>
-      </w:r>
-      <w:r>
-        <w:rPr>
-          <w:rFonts w:ascii="Calibri" w:eastAsia="Times New Roman" w:hAnsi="Calibri" w:cs="Calibri"/>
-          <w:color w:val="212121"/>
-          <w:lang w:eastAsia="de-DE"/>
-        </w:rPr>
-        <w:t>Es wäre vielleicht noch gut, das auch mal mit dem 5- oder 10-fold cross validation approach zu machen, da man da meist genauere Ergebnisse bekommt, da die dann unabhängiger von der Einteilung in Trainings- und Test-Set sind.</w:t>
-      </w:r>
-      <w:r>
-        <w:rPr>
-          <w:rFonts w:ascii="Calibri" w:eastAsia="Times New Roman" w:hAnsi="Calibri" w:cs="Calibri"/>
-          <w:color w:val="212121"/>
-          <w:lang w:eastAsia="de-DE"/>
-        </w:rPr>
-        <w:t>“</w:t>
-      </w:r>
-    </w:p>
-    <w:p>
-      <w:pPr>
-        <w:shd w:val="clear" w:color="auto" w:fill="FFFFFF"/>
-        <w:spacing w:after="0" w:line="240" w:lineRule="auto"/>
-        <w:rPr>
-          <w:rFonts w:ascii="Segoe UI" w:eastAsia="Times New Roman" w:hAnsi="Segoe UI" w:cs="Segoe UI"/>
-          <w:color w:val="212121"/>
-          <w:sz w:val="23"/>
-          <w:szCs w:val="23"/>
-          <w:lang w:eastAsia="de-DE"/>
-        </w:rPr>
-      </w:pPr>
-      <w:r>
-        <w:rPr>
-          <w:rFonts w:ascii="Calibri" w:eastAsia="Times New Roman" w:hAnsi="Calibri" w:cs="Calibri"/>
-          <w:color w:val="212121"/>
-          <w:lang w:eastAsia="de-DE"/>
-        </w:rPr>
         <w:t> </w:t>
       </w:r>
     </w:p>
@@ -413,7 +690,23 @@
         <w:t>Text verbessern</w:t>
       </w:r>
       <w:r>
-        <w:t xml:space="preserve"> (Bin schon dran, und habe bessere Infos gefunden, weil mich USA basiert abgefucked hat)</w:t>
+        <w:t xml:space="preserve"> (Bin schon dran, und habe bessere Infos gefunden, weil mich USA </w:t>
+      </w:r>
+      <w:proofErr w:type="gramStart"/>
+      <w:r>
+        <w:t>basiert</w:t>
+      </w:r>
+      <w:proofErr w:type="gramEnd"/>
+      <w:r>
+        <w:t xml:space="preserve"> </w:t>
+      </w:r>
+      <w:proofErr w:type="spellStart"/>
+      <w:r>
+        <w:t>abgefucked</w:t>
+      </w:r>
+      <w:proofErr w:type="spellEnd"/>
+      <w:r>
+        <w:t xml:space="preserve"> hat)</w:t>
       </w:r>
     </w:p>
     <w:p>
@@ -455,10 +748,26 @@
         <w:t>ichtigsten</w:t>
       </w:r>
       <w:r>
-        <w:t xml:space="preserve"> features </w:t>
-      </w:r>
-      <w:r>
-        <w:t xml:space="preserve">+ target </w:t>
+        <w:t xml:space="preserve"> </w:t>
+      </w:r>
+      <w:proofErr w:type="spellStart"/>
+      <w:r>
+        <w:t>features</w:t>
+      </w:r>
+      <w:proofErr w:type="spellEnd"/>
+      <w:r>
+        <w:t xml:space="preserve"> </w:t>
+      </w:r>
+      <w:r>
+        <w:t xml:space="preserve">+ </w:t>
+      </w:r>
+      <w:proofErr w:type="spellStart"/>
+      <w:r>
+        <w:t>target</w:t>
+      </w:r>
+      <w:proofErr w:type="spellEnd"/>
+      <w:r>
+        <w:t xml:space="preserve"> </w:t>
       </w:r>
     </w:p>
     <w:p>
@@ -469,8 +778,13 @@
           <w:numId w:val="1"/>
         </w:numPr>
       </w:pPr>
-      <w:r>
-        <w:t xml:space="preserve">Evtl </w:t>
+      <w:proofErr w:type="spellStart"/>
+      <w:r>
+        <w:t>Evtl</w:t>
+      </w:r>
+      <w:proofErr w:type="spellEnd"/>
+      <w:r>
+        <w:t xml:space="preserve"> </w:t>
       </w:r>
       <w:r>
         <w:t>T</w:t>
@@ -482,7 +796,15 @@
         <w:t xml:space="preserve"> (nur die ersten 2 und letzten 2)</w:t>
       </w:r>
       <w:r>
-        <w:t xml:space="preserve"> (Hab ich eigentlich aber ohne die punkte zwischen 1,2 … 301, 302 wie bei dem anderen nach dem 5ten aber egal)</w:t>
+        <w:t xml:space="preserve"> (</w:t>
+      </w:r>
+      <w:proofErr w:type="gramStart"/>
+      <w:r>
+        <w:t>Hab</w:t>
+      </w:r>
+      <w:proofErr w:type="gramEnd"/>
+      <w:r>
+        <w:t xml:space="preserve"> ich eigentlich aber ohne die punkte zwischen 1,2 … 301, 302 wie bei dem anderen nach dem 5ten aber egal)</w:t>
       </w:r>
     </w:p>
     <w:p>
@@ -500,7 +822,21 @@
         <w:rPr>
           <w:color w:val="00B050"/>
         </w:rPr>
-        <w:t>Quelle der daten(kaggle)</w:t>
+        <w:t>Quelle der daten(</w:t>
+      </w:r>
+      <w:proofErr w:type="spellStart"/>
+      <w:r>
+        <w:rPr>
+          <w:color w:val="00B050"/>
+        </w:rPr>
+        <w:t>kaggle</w:t>
+      </w:r>
+      <w:proofErr w:type="spellEnd"/>
+      <w:r>
+        <w:rPr>
+          <w:color w:val="00B050"/>
+        </w:rPr>
+        <w:t>)</w:t>
       </w:r>
     </w:p>
     <w:p>
@@ -556,17 +892,47 @@
           <w:color w:val="00B050"/>
         </w:rPr>
       </w:pPr>
-      <w:r>
-        <w:rPr>
-          <w:color w:val="00B050"/>
-        </w:rPr>
-        <w:t xml:space="preserve">Fss </w:t>
-      </w:r>
-      <w:r>
-        <w:rPr>
-          <w:color w:val="00B050"/>
-        </w:rPr>
-        <w:t xml:space="preserve">bic aic </w:t>
+      <w:proofErr w:type="spellStart"/>
+      <w:r>
+        <w:rPr>
+          <w:color w:val="00B050"/>
+        </w:rPr>
+        <w:t>Fss</w:t>
+      </w:r>
+      <w:proofErr w:type="spellEnd"/>
+      <w:r>
+        <w:rPr>
+          <w:color w:val="00B050"/>
+        </w:rPr>
+        <w:t xml:space="preserve"> </w:t>
+      </w:r>
+      <w:proofErr w:type="spellStart"/>
+      <w:r>
+        <w:rPr>
+          <w:color w:val="00B050"/>
+        </w:rPr>
+        <w:t>bic</w:t>
+      </w:r>
+      <w:proofErr w:type="spellEnd"/>
+      <w:r>
+        <w:rPr>
+          <w:color w:val="00B050"/>
+        </w:rPr>
+        <w:t xml:space="preserve"> </w:t>
+      </w:r>
+      <w:proofErr w:type="spellStart"/>
+      <w:r>
+        <w:rPr>
+          <w:color w:val="00B050"/>
+        </w:rPr>
+        <w:t>aic</w:t>
+      </w:r>
+      <w:proofErr w:type="spellEnd"/>
+      <w:r>
+        <w:rPr>
+          <w:color w:val="00B050"/>
+        </w:rPr>
+        <w:t xml:space="preserve"> </w:t>
       </w:r>
       <w:r>
         <w:rPr>
@@ -592,11 +958,33 @@
           <w:color w:val="00B050"/>
         </w:rPr>
       </w:pPr>
-      <w:r>
-        <w:rPr>
-          <w:color w:val="00B050"/>
-        </w:rPr>
-        <w:t xml:space="preserve">Evtl validation </w:t>
+      <w:proofErr w:type="spellStart"/>
+      <w:r>
+        <w:rPr>
+          <w:color w:val="00B050"/>
+        </w:rPr>
+        <w:t>Evtl</w:t>
+      </w:r>
+      <w:proofErr w:type="spellEnd"/>
+      <w:r>
+        <w:rPr>
+          <w:color w:val="00B050"/>
+        </w:rPr>
+        <w:t xml:space="preserve"> </w:t>
+      </w:r>
+      <w:proofErr w:type="spellStart"/>
+      <w:r>
+        <w:rPr>
+          <w:color w:val="00B050"/>
+        </w:rPr>
+        <w:t>validation</w:t>
+      </w:r>
+      <w:proofErr w:type="spellEnd"/>
+      <w:r>
+        <w:rPr>
+          <w:color w:val="00B050"/>
+        </w:rPr>
+        <w:t xml:space="preserve"> </w:t>
       </w:r>
       <w:r>
         <w:rPr>
@@ -623,18 +1011,27 @@
           <w:lang w:val="en-GB"/>
         </w:rPr>
       </w:pPr>
+      <w:proofErr w:type="spellStart"/>
       <w:r>
         <w:rPr>
           <w:color w:val="00B050"/>
           <w:lang w:val="en-GB"/>
         </w:rPr>
-        <w:t>Evtl importance o</w:t>
-      </w:r>
+        <w:t>Evtl</w:t>
+      </w:r>
+      <w:proofErr w:type="spellEnd"/>
       <w:r>
         <w:rPr>
           <w:color w:val="00B050"/>
           <w:lang w:val="en-GB"/>
         </w:rPr>
+        <w:t xml:space="preserve"> importance o</w:t>
+      </w:r>
+      <w:r>
+        <w:rPr>
+          <w:color w:val="00B050"/>
+          <w:lang w:val="en-GB"/>
+        </w:rPr>
         <w:t>f</w:t>
       </w:r>
       <w:r>
@@ -649,8 +1046,17 @@
           <w:color w:val="00B050"/>
           <w:lang w:val="en-GB"/>
         </w:rPr>
-        <w:t>redictors Abbildung</w:t>
-      </w:r>
+        <w:t xml:space="preserve">redictors </w:t>
+      </w:r>
+      <w:proofErr w:type="spellStart"/>
+      <w:r>
+        <w:rPr>
+          <w:color w:val="00B050"/>
+          <w:lang w:val="en-GB"/>
+        </w:rPr>
+        <w:t>Abbildung</w:t>
+      </w:r>
+      <w:proofErr w:type="spellEnd"/>
     </w:p>
     <w:p>
       <w:pPr>
@@ -660,9 +1066,11 @@
           <w:numId w:val="1"/>
         </w:numPr>
       </w:pPr>
+      <w:proofErr w:type="spellStart"/>
       <w:r>
         <w:t>Results</w:t>
       </w:r>
+      <w:proofErr w:type="spellEnd"/>
     </w:p>
     <w:p>
       <w:pPr>
@@ -691,7 +1099,28 @@
         <w:rPr>
           <w:color w:val="00B050"/>
         </w:rPr>
-        <w:t>berschriften bei confusion matr</w:t>
+        <w:t xml:space="preserve">berschriften bei </w:t>
+      </w:r>
+      <w:proofErr w:type="spellStart"/>
+      <w:r>
+        <w:rPr>
+          <w:color w:val="00B050"/>
+        </w:rPr>
+        <w:t>confusion</w:t>
+      </w:r>
+      <w:proofErr w:type="spellEnd"/>
+      <w:r>
+        <w:rPr>
+          <w:color w:val="00B050"/>
+        </w:rPr>
+        <w:t xml:space="preserve"> </w:t>
+      </w:r>
+      <w:proofErr w:type="spellStart"/>
+      <w:r>
+        <w:rPr>
+          <w:color w:val="00B050"/>
+        </w:rPr>
+        <w:t>matr</w:t>
       </w:r>
       <w:r>
         <w:rPr>
@@ -705,6 +1134,7 @@
         </w:rPr>
         <w:t>x</w:t>
       </w:r>
+      <w:proofErr w:type="spellEnd"/>
     </w:p>
     <w:p>
       <w:pPr>
@@ -714,15 +1144,25 @@
           <w:numId w:val="1"/>
         </w:numPr>
       </w:pPr>
-      <w:r>
-        <w:t xml:space="preserve">Accuracy </w:t>
+      <w:proofErr w:type="spellStart"/>
+      <w:r>
+        <w:t>Accuracy</w:t>
+      </w:r>
+      <w:proofErr w:type="spellEnd"/>
+      <w:r>
+        <w:t xml:space="preserve"> </w:t>
       </w:r>
       <w:r>
         <w:t>T</w:t>
       </w:r>
       <w:r>
-        <w:t>abellen zsmfügen</w:t>
-      </w:r>
+        <w:t xml:space="preserve">abellen </w:t>
+      </w:r>
+      <w:proofErr w:type="spellStart"/>
+      <w:r>
+        <w:t>zsmfügen</w:t>
+      </w:r>
+      <w:proofErr w:type="spellEnd"/>
     </w:p>
     <w:p>
       <w:pPr>
@@ -735,11 +1175,54 @@
           <w:color w:val="00B050"/>
         </w:rPr>
       </w:pPr>
-      <w:r>
-        <w:rPr>
-          <w:color w:val="00B050"/>
-        </w:rPr>
-        <w:t>Evtl confusion matrix von allen 7 alg</w:t>
+      <w:proofErr w:type="spellStart"/>
+      <w:r>
+        <w:rPr>
+          <w:color w:val="00B050"/>
+        </w:rPr>
+        <w:t>Evtl</w:t>
+      </w:r>
+      <w:proofErr w:type="spellEnd"/>
+      <w:r>
+        <w:rPr>
+          <w:color w:val="00B050"/>
+        </w:rPr>
+        <w:t xml:space="preserve"> </w:t>
+      </w:r>
+      <w:proofErr w:type="spellStart"/>
+      <w:r>
+        <w:rPr>
+          <w:color w:val="00B050"/>
+        </w:rPr>
+        <w:t>confusion</w:t>
+      </w:r>
+      <w:proofErr w:type="spellEnd"/>
+      <w:r>
+        <w:rPr>
+          <w:color w:val="00B050"/>
+        </w:rPr>
+        <w:t xml:space="preserve"> </w:t>
+      </w:r>
+      <w:proofErr w:type="spellStart"/>
+      <w:r>
+        <w:rPr>
+          <w:color w:val="00B050"/>
+        </w:rPr>
+        <w:t>matrix</w:t>
+      </w:r>
+      <w:proofErr w:type="spellEnd"/>
+      <w:r>
+        <w:rPr>
+          <w:color w:val="00B050"/>
+        </w:rPr>
+        <w:t xml:space="preserve"> von allen 7 </w:t>
+      </w:r>
+      <w:proofErr w:type="spellStart"/>
+      <w:r>
+        <w:rPr>
+          <w:color w:val="00B050"/>
+        </w:rPr>
+        <w:t>alg</w:t>
       </w:r>
       <w:r>
         <w:rPr>
@@ -747,11 +1230,19 @@
         </w:rPr>
         <w:t>orithm</w:t>
       </w:r>
-      <w:r>
-        <w:rPr>
-          <w:color w:val="00B050"/>
-        </w:rPr>
-        <w:t xml:space="preserve"> (sca</w:t>
+      <w:proofErr w:type="spellEnd"/>
+      <w:r>
+        <w:rPr>
+          <w:color w:val="00B050"/>
+        </w:rPr>
+        <w:t xml:space="preserve"> (</w:t>
+      </w:r>
+      <w:proofErr w:type="spellStart"/>
+      <w:r>
+        <w:rPr>
+          <w:color w:val="00B050"/>
+        </w:rPr>
+        <w:t>sca</w:t>
       </w:r>
       <w:r>
         <w:rPr>
@@ -763,7 +1254,14 @@
         <w:rPr>
           <w:color w:val="00B050"/>
         </w:rPr>
-        <w:t>ed)</w:t>
+        <w:t>ed</w:t>
+      </w:r>
+      <w:proofErr w:type="spellEnd"/>
+      <w:r>
+        <w:rPr>
+          <w:color w:val="00B050"/>
+        </w:rPr>
+        <w:t>)</w:t>
       </w:r>
     </w:p>
     <w:p>
@@ -775,8 +1273,13 @@
         </w:numPr>
       </w:pPr>
       <w:r>
-        <w:t>Roc scaled</w:t>
-      </w:r>
+        <w:t xml:space="preserve">Roc </w:t>
+      </w:r>
+      <w:proofErr w:type="spellStart"/>
+      <w:r>
+        <w:t>scaled</w:t>
+      </w:r>
+      <w:proofErr w:type="spellEnd"/>
     </w:p>
     <w:p>
       <w:pPr>
@@ -787,7 +1290,11 @@
         </w:numPr>
       </w:pPr>
       <w:r>
-        <w:t>Cross val</w:t>
+        <w:t xml:space="preserve">Cross </w:t>
+      </w:r>
+      <w:proofErr w:type="spellStart"/>
+      <w:r>
+        <w:t>val</w:t>
       </w:r>
       <w:r>
         <w:t>i</w:t>
@@ -795,6 +1302,7 @@
       <w:r>
         <w:t>dation</w:t>
       </w:r>
+      <w:proofErr w:type="spellEnd"/>
     </w:p>
     <w:p>
       <w:pPr>
@@ -804,8 +1312,29 @@
           <w:numId w:val="1"/>
         </w:numPr>
       </w:pPr>
-      <w:r>
-        <w:t>Tree wäre aber eigentlich auch nice, aber glaube safe kein platz :D</w:t>
+      <w:proofErr w:type="spellStart"/>
+      <w:r>
+        <w:t>Tree</w:t>
+      </w:r>
+      <w:proofErr w:type="spellEnd"/>
+      <w:r>
+        <w:t xml:space="preserve"> wäre aber eigentlich auch nice, aber glaube </w:t>
+      </w:r>
+      <w:proofErr w:type="spellStart"/>
+      <w:r>
+        <w:t>safe</w:t>
+      </w:r>
+      <w:proofErr w:type="spellEnd"/>
+      <w:r>
+        <w:t xml:space="preserve"> kein </w:t>
+      </w:r>
+      <w:proofErr w:type="spellStart"/>
+      <w:r>
+        <w:t>platz</w:t>
+      </w:r>
+      <w:proofErr w:type="spellEnd"/>
+      <w:r>
+        <w:t xml:space="preserve"> :D</w:t>
       </w:r>
     </w:p>
     <w:p>
@@ -817,8 +1346,13 @@
         </w:numPr>
       </w:pPr>
       <w:r>
-        <w:t>Next steps</w:t>
-      </w:r>
+        <w:t xml:space="preserve">Next </w:t>
+      </w:r>
+      <w:proofErr w:type="spellStart"/>
+      <w:r>
+        <w:t>steps</w:t>
+      </w:r>
+      <w:proofErr w:type="spellEnd"/>
     </w:p>
     <w:p>
       <w:pPr>
@@ -862,13 +1396,20 @@
       <w:r>
         <w:t xml:space="preserve">mit Quellen </w:t>
       </w:r>
+      <w:proofErr w:type="spellStart"/>
       <w:r>
         <w:t>evtl</w:t>
       </w:r>
-      <w:r>
-        <w:t xml:space="preserve"> einfügen? 2 Für Motivation + kaggle</w:t>
+      <w:proofErr w:type="spellEnd"/>
+      <w:r>
+        <w:t xml:space="preserve"> einfügen? 2 Für Motivation + </w:t>
+      </w:r>
+      <w:proofErr w:type="spellStart"/>
+      <w:r>
+        <w:t>kaggle</w:t>
       </w:r>
       <w:bookmarkEnd w:id="1"/>
+      <w:proofErr w:type="spellEnd"/>
     </w:p>
     <w:sectPr>
       <w:pgSz w:w="11906" w:h="16838"/>

</xml_diff>